<commit_message>
Add warning for missing holidays definition in last year
</commit_message>
<xml_diff>
--- a/Docs/Workers Rights SW May 2020 - Verification.docx
+++ b/Docs/Workers Rights SW May 2020 - Verification.docx
@@ -46,6 +46,66 @@
         <w:rPr>
           <w:lang w:val="en-US"/>
         </w:rPr>
+        <w:t>Bug revealed – missing holidays of last year – 10/5/2020</w:t>
+      </w:r>
+    </w:p>
+    <w:p>
+      <w:pPr>
+        <w:rPr>
+          <w:lang w:val="en-US"/>
+        </w:rPr>
+      </w:pPr>
+      <w:r>
+        <w:rPr>
+          <w:lang w:val="en-US"/>
+        </w:rPr>
+        <w:t>In first case – there is a difference – traced to missing payment for holidays of last year.</w:t>
+      </w:r>
+    </w:p>
+    <w:p>
+      <w:pPr>
+        <w:rPr>
+          <w:lang w:val="en-US"/>
+        </w:rPr>
+      </w:pPr>
+      <w:r>
+        <w:rPr>
+          <w:lang w:val="en-US"/>
+        </w:rPr>
+        <w:t>Found: Definition of holidays for last year is missing!</w:t>
+      </w:r>
+    </w:p>
+    <w:p>
+      <w:pPr>
+        <w:rPr>
+          <w:lang w:val="en-US"/>
+        </w:rPr>
+      </w:pPr>
+      <w:r>
+        <w:rPr>
+          <w:lang w:val="en-US"/>
+        </w:rPr>
+        <w:t>Add error message for this!</w:t>
+      </w:r>
+    </w:p>
+    <w:p>
+      <w:pPr>
+        <w:rPr>
+          <w:lang w:val="en-US"/>
+        </w:rPr>
+      </w:pPr>
+    </w:p>
+    <w:p>
+      <w:pPr>
+        <w:pStyle w:val="Heading2"/>
+        <w:rPr>
+          <w:lang w:val="en-US"/>
+        </w:rPr>
+      </w:pPr>
+      <w:r>
+        <w:rPr>
+          <w:lang w:val="en-US"/>
+        </w:rPr>
         <w:t>Add new GUI entry – 9/5/2020</w:t>
       </w:r>
     </w:p>
@@ -72,7 +132,21 @@
         <w:rPr>
           <w:lang w:val="en-US"/>
         </w:rPr>
-        <w:t>Goes to same function with umbOld flag = false;</w:t>
+        <w:t xml:space="preserve">Goes to same function with </w:t>
+      </w:r>
+      <w:proofErr w:type="spellStart"/>
+      <w:r>
+        <w:rPr>
+          <w:lang w:val="en-US"/>
+        </w:rPr>
+        <w:t>umbOld</w:t>
+      </w:r>
+      <w:proofErr w:type="spellEnd"/>
+      <w:r>
+        <w:rPr>
+          <w:lang w:val="en-US"/>
+        </w:rPr>
+        <w:t xml:space="preserve"> flag = false;</w:t>
       </w:r>
     </w:p>
     <w:p>
@@ -151,7 +225,21 @@
         <w:rPr>
           <w:lang w:val="en-US"/>
         </w:rPr>
-        <w:t>F:\WorkersRights\Verify\computations</w:t>
+        <w:t>F:\</w:t>
+      </w:r>
+      <w:proofErr w:type="spellStart"/>
+      <w:r>
+        <w:rPr>
+          <w:lang w:val="en-US"/>
+        </w:rPr>
+        <w:t>WorkersRights</w:t>
+      </w:r>
+      <w:proofErr w:type="spellEnd"/>
+      <w:r>
+        <w:rPr>
+          <w:lang w:val="en-US"/>
+        </w:rPr>
+        <w:t>\Verify\computations</w:t>
       </w:r>
       <w:r>
         <w:rPr>

</xml_diff>